<commit_message>
porque no hizo push?
</commit_message>
<xml_diff>
--- a/public/formatos_academicos/F-DA-GA-02 Planeación didáctica del programa de asignatura.docx
+++ b/public/formatos_academicos/F-DA-GA-02 Planeación didáctica del programa de asignatura.docx
@@ -9,341 +9,6 @@
           <w:color w:val="000000" w:themeColor="text1"/>
         </w:rPr>
       </w:pPr>
-      <w:r>
-        <w:rPr>
-          <w:b/>
-          <w:noProof/>
-          <w:color w:val="000000" w:themeColor="text1"/>
-          <w:lang w:eastAsia="es-MX"/>
-        </w:rPr>
-        <mc:AlternateContent>
-          <mc:Choice Requires="wps">
-            <w:drawing>
-              <wp:anchor distT="0" distB="0" distL="114300" distR="114300" simplePos="0" relativeHeight="251660288" behindDoc="0" locked="0" layoutInCell="1" allowOverlap="1" wp14:anchorId="0C41DD3F" wp14:editId="1E841A25">
-                <wp:simplePos x="0" y="0"/>
-                <wp:positionH relativeFrom="margin">
-                  <wp:posOffset>1490981</wp:posOffset>
-                </wp:positionH>
-                <wp:positionV relativeFrom="paragraph">
-                  <wp:posOffset>11430</wp:posOffset>
-                </wp:positionV>
-                <wp:extent cx="5949950" cy="717550"/>
-                <wp:effectExtent l="0" t="0" r="0" b="6350"/>
-                <wp:wrapNone/>
-                <wp:docPr id="3" name="Cuadro de texto 3"/>
-                <wp:cNvGraphicFramePr/>
-                <a:graphic xmlns:a="http://schemas.openxmlformats.org/drawingml/2006/main">
-                  <a:graphicData uri="http://schemas.microsoft.com/office/word/2010/wordprocessingShape">
-                    <wps:wsp>
-                      <wps:cNvSpPr txBox="1"/>
-                      <wps:spPr>
-                        <a:xfrm>
-                          <a:off x="0" y="0"/>
-                          <a:ext cx="5949950" cy="717550"/>
-                        </a:xfrm>
-                        <a:prstGeom prst="rect">
-                          <a:avLst/>
-                        </a:prstGeom>
-                        <a:solidFill>
-                          <a:schemeClr val="lt1"/>
-                        </a:solidFill>
-                        <a:ln w="6350">
-                          <a:noFill/>
-                        </a:ln>
-                        <a:effectLst/>
-                      </wps:spPr>
-                      <wps:style>
-                        <a:lnRef idx="0">
-                          <a:schemeClr val="accent1"/>
-                        </a:lnRef>
-                        <a:fillRef idx="0">
-                          <a:schemeClr val="accent1"/>
-                        </a:fillRef>
-                        <a:effectRef idx="0">
-                          <a:schemeClr val="accent1"/>
-                        </a:effectRef>
-                        <a:fontRef idx="minor">
-                          <a:schemeClr val="dk1"/>
-                        </a:fontRef>
-                      </wps:style>
-                      <wps:txbx>
-                        <w:txbxContent>
-                          <w:p>
-                            <w:pPr>
-                              <w:jc w:val="center"/>
-                              <w:rPr>
-                                <w:rFonts w:ascii="Arial" w:hAnsi="Arial" w:cs="Arial"/>
-                                <w:b/>
-                                <w:sz w:val="32"/>
-                                <w:lang w:val="es-ES"/>
-                              </w:rPr>
-                            </w:pPr>
-                            <w:r>
-                              <w:rPr>
-                                <w:rFonts w:ascii="Arial" w:hAnsi="Arial" w:cs="Arial"/>
-                                <w:b/>
-                                <w:sz w:val="32"/>
-                                <w:lang w:val="es-ES"/>
-                              </w:rPr>
-                              <w:t>Universidades del Subsistema Tecnológico</w:t>
-                            </w:r>
-                          </w:p>
-                          <w:p>
-                            <w:pPr>
-                              <w:jc w:val="center"/>
-                              <w:rPr>
-                                <w:rFonts w:ascii="Arial" w:hAnsi="Arial" w:cs="Arial"/>
-                                <w:b/>
-                                <w:color w:val="000000" w:themeColor="text1"/>
-                                <w:sz w:val="28"/>
-                                <w:szCs w:val="28"/>
-                              </w:rPr>
-                            </w:pPr>
-                            <w:r>
-                              <w:rPr>
-                                <w:rFonts w:ascii="Arial" w:hAnsi="Arial" w:cs="Arial"/>
-                                <w:b/>
-                                <w:color w:val="000000" w:themeColor="text1"/>
-                                <w:sz w:val="28"/>
-                                <w:szCs w:val="28"/>
-                              </w:rPr>
-                              <w:t>Universidad Tecnológica de Morelia</w:t>
-                            </w:r>
-                          </w:p>
-                          <w:p>
-                            <w:pPr>
-                              <w:jc w:val="center"/>
-                              <w:rPr>
-                                <w:rFonts w:ascii="Arial" w:hAnsi="Arial" w:cs="Arial"/>
-                                <w:b/>
-                                <w:sz w:val="32"/>
-                                <w:lang w:val="es-ES"/>
-                              </w:rPr>
-                            </w:pPr>
-                          </w:p>
-                        </w:txbxContent>
-                      </wps:txbx>
-                      <wps:bodyPr rot="0" spcFirstLastPara="0" vertOverflow="overflow" horzOverflow="overflow" vert="horz" wrap="square" lIns="91440" tIns="45720" rIns="91440" bIns="45720" numCol="1" spcCol="0" rtlCol="0" fromWordArt="0" anchor="t" anchorCtr="0" forceAA="0" compatLnSpc="1">
-                        <a:prstTxWarp prst="textNoShape">
-                          <a:avLst/>
-                        </a:prstTxWarp>
-                        <a:noAutofit/>
-                      </wps:bodyPr>
-                    </wps:wsp>
-                  </a:graphicData>
-                </a:graphic>
-                <wp14:sizeRelH relativeFrom="margin">
-                  <wp14:pctWidth>0</wp14:pctWidth>
-                </wp14:sizeRelH>
-                <wp14:sizeRelV relativeFrom="margin">
-                  <wp14:pctHeight>0</wp14:pctHeight>
-                </wp14:sizeRelV>
-              </wp:anchor>
-            </w:drawing>
-          </mc:Choice>
-          <mc:Fallback>
-            <w:pict>
-              <v:shapetype w14:anchorId="0C41DD3F" id="_x0000_t202" coordsize="21600,21600" o:spt="202" path="m,l,21600r21600,l21600,xe">
-                <v:stroke joinstyle="miter"/>
-                <v:path gradientshapeok="t" o:connecttype="rect"/>
-              </v:shapetype>
-              <v:shape id="Cuadro de texto 3" o:spid="_x0000_s1026" type="#_x0000_t202" style="position:absolute;margin-left:117.4pt;margin-top:.9pt;width:468.5pt;height:56.5pt;z-index:251660288;visibility:visible;mso-wrap-style:square;mso-width-percent:0;mso-height-percent:0;mso-wrap-distance-left:9pt;mso-wrap-distance-top:0;mso-wrap-distance-right:9pt;mso-wrap-distance-bottom:0;mso-position-horizontal:absolute;mso-position-horizontal-relative:margin;mso-position-vertical:absolute;mso-position-vertical-relative:text;mso-width-percent:0;mso-height-percent:0;mso-width-relative:margin;mso-height-relative:margin;v-text-anchor:top" o:gfxdata="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" fillcolor="white [3201]" stroked="f" strokeweight=".5pt">
-                <v:textbox>
-                  <w:txbxContent>
-                    <w:p>
-                      <w:pPr>
-                        <w:jc w:val="center"/>
-                        <w:rPr>
-                          <w:rFonts w:ascii="Arial" w:hAnsi="Arial" w:cs="Arial"/>
-                          <w:b/>
-                          <w:sz w:val="32"/>
-                          <w:lang w:val="es-ES"/>
-                        </w:rPr>
-                      </w:pPr>
-                      <w:r>
-                        <w:rPr>
-                          <w:rFonts w:ascii="Arial" w:hAnsi="Arial" w:cs="Arial"/>
-                          <w:b/>
-                          <w:sz w:val="32"/>
-                          <w:lang w:val="es-ES"/>
-                        </w:rPr>
-                        <w:t>Universidades del Subsistema Tecnológico</w:t>
-                      </w:r>
-                    </w:p>
-                    <w:p>
-                      <w:pPr>
-                        <w:jc w:val="center"/>
-                        <w:rPr>
-                          <w:rFonts w:ascii="Arial" w:hAnsi="Arial" w:cs="Arial"/>
-                          <w:b/>
-                          <w:color w:val="000000" w:themeColor="text1"/>
-                          <w:sz w:val="28"/>
-                          <w:szCs w:val="28"/>
-                        </w:rPr>
-                      </w:pPr>
-                      <w:r>
-                        <w:rPr>
-                          <w:rFonts w:ascii="Arial" w:hAnsi="Arial" w:cs="Arial"/>
-                          <w:b/>
-                          <w:color w:val="000000" w:themeColor="text1"/>
-                          <w:sz w:val="28"/>
-                          <w:szCs w:val="28"/>
-                        </w:rPr>
-                        <w:t>Universidad Tecnológica de Morelia</w:t>
-                      </w:r>
-                    </w:p>
-                    <w:p>
-                      <w:pPr>
-                        <w:jc w:val="center"/>
-                        <w:rPr>
-                          <w:rFonts w:ascii="Arial" w:hAnsi="Arial" w:cs="Arial"/>
-                          <w:b/>
-                          <w:sz w:val="32"/>
-                          <w:lang w:val="es-ES"/>
-                        </w:rPr>
-                      </w:pPr>
-                    </w:p>
-                  </w:txbxContent>
-                </v:textbox>
-                <w10:wrap anchorx="margin"/>
-              </v:shape>
-            </w:pict>
-          </mc:Fallback>
-        </mc:AlternateContent>
-      </w:r>
-      <w:r>
-        <w:rPr>
-          <w:b/>
-          <w:noProof/>
-          <w:color w:val="000000" w:themeColor="text1"/>
-        </w:rPr>
-        <w:drawing>
-          <wp:anchor distT="0" distB="0" distL="114300" distR="114300" simplePos="0" relativeHeight="251665408" behindDoc="1" locked="0" layoutInCell="1" allowOverlap="1" wp14:anchorId="00B9AA93" wp14:editId="66EAA9D0">
-            <wp:simplePos x="0" y="0"/>
-            <wp:positionH relativeFrom="column">
-              <wp:posOffset>6971665</wp:posOffset>
-            </wp:positionH>
-            <wp:positionV relativeFrom="paragraph">
-              <wp:posOffset>0</wp:posOffset>
-            </wp:positionV>
-            <wp:extent cx="1554480" cy="616585"/>
-            <wp:effectExtent l="0" t="0" r="7620" b="0"/>
-            <wp:wrapTight wrapText="bothSides">
-              <wp:wrapPolygon edited="0">
-                <wp:start x="0" y="0"/>
-                <wp:lineTo x="0" y="20688"/>
-                <wp:lineTo x="21441" y="20688"/>
-                <wp:lineTo x="21441" y="0"/>
-                <wp:lineTo x="0" y="0"/>
-              </wp:wrapPolygon>
-            </wp:wrapTight>
-            <wp:docPr id="1698836808" name="Imagen 3"/>
-            <wp:cNvGraphicFramePr>
-              <a:graphicFrameLocks xmlns:a="http://schemas.openxmlformats.org/drawingml/2006/main" noChangeAspect="1"/>
-            </wp:cNvGraphicFramePr>
-            <a:graphic xmlns:a="http://schemas.openxmlformats.org/drawingml/2006/main">
-              <a:graphicData uri="http://schemas.openxmlformats.org/drawingml/2006/picture">
-                <pic:pic xmlns:pic="http://schemas.openxmlformats.org/drawingml/2006/picture">
-                  <pic:nvPicPr>
-                    <pic:cNvPr id="1698836808" name="Imagen 1698836808"/>
-                    <pic:cNvPicPr/>
-                  </pic:nvPicPr>
-                  <pic:blipFill>
-                    <a:blip r:embed="rId8" cstate="print">
-                      <a:extLst>
-                        <a:ext uri="{28A0092B-C50C-407E-A947-70E740481C1C}">
-                          <a14:useLocalDpi xmlns:a14="http://schemas.microsoft.com/office/drawing/2010/main" val="0"/>
-                        </a:ext>
-                      </a:extLst>
-                    </a:blip>
-                    <a:stretch>
-                      <a:fillRect/>
-                    </a:stretch>
-                  </pic:blipFill>
-                  <pic:spPr>
-                    <a:xfrm>
-                      <a:off x="0" y="0"/>
-                      <a:ext cx="1554480" cy="616585"/>
-                    </a:xfrm>
-                    <a:prstGeom prst="rect">
-                      <a:avLst/>
-                    </a:prstGeom>
-                  </pic:spPr>
-                </pic:pic>
-              </a:graphicData>
-            </a:graphic>
-            <wp14:sizeRelH relativeFrom="margin">
-              <wp14:pctWidth>0</wp14:pctWidth>
-            </wp14:sizeRelH>
-            <wp14:sizeRelV relativeFrom="margin">
-              <wp14:pctHeight>0</wp14:pctHeight>
-            </wp14:sizeRelV>
-          </wp:anchor>
-        </w:drawing>
-      </w:r>
-      <w:r>
-        <w:rPr>
-          <w:b/>
-          <w:noProof/>
-          <w:color w:val="000000" w:themeColor="text1"/>
-          <w:lang w:eastAsia="es-MX"/>
-        </w:rPr>
-        <w:drawing>
-          <wp:anchor distT="0" distB="0" distL="114300" distR="114300" simplePos="0" relativeHeight="251664384" behindDoc="0" locked="0" layoutInCell="1" allowOverlap="1" wp14:anchorId="0067E116" wp14:editId="7B137176">
-            <wp:simplePos x="0" y="0"/>
-            <wp:positionH relativeFrom="margin">
-              <wp:align>left</wp:align>
-            </wp:positionH>
-            <wp:positionV relativeFrom="paragraph">
-              <wp:posOffset>7620</wp:posOffset>
-            </wp:positionV>
-            <wp:extent cx="1495867" cy="676275"/>
-            <wp:effectExtent l="0" t="0" r="9525" b="0"/>
-            <wp:wrapNone/>
-            <wp:docPr id="1" name="Imagen 1"/>
-            <wp:cNvGraphicFramePr>
-              <a:graphicFrameLocks xmlns:a="http://schemas.openxmlformats.org/drawingml/2006/main" noChangeAspect="1"/>
-            </wp:cNvGraphicFramePr>
-            <a:graphic xmlns:a="http://schemas.openxmlformats.org/drawingml/2006/main">
-              <a:graphicData uri="http://schemas.openxmlformats.org/drawingml/2006/picture">
-                <pic:pic xmlns:pic="http://schemas.openxmlformats.org/drawingml/2006/picture">
-                  <pic:nvPicPr>
-                    <pic:cNvPr id="1" name="utyp.png"/>
-                    <pic:cNvPicPr/>
-                  </pic:nvPicPr>
-                  <pic:blipFill>
-                    <a:blip r:embed="rId9">
-                      <a:extLst>
-                        <a:ext uri="{28A0092B-C50C-407E-A947-70E740481C1C}">
-                          <a14:useLocalDpi xmlns:a14="http://schemas.microsoft.com/office/drawing/2010/main" val="0"/>
-                        </a:ext>
-                      </a:extLst>
-                    </a:blip>
-                    <a:stretch>
-                      <a:fillRect/>
-                    </a:stretch>
-                  </pic:blipFill>
-                  <pic:spPr>
-                    <a:xfrm>
-                      <a:off x="0" y="0"/>
-                      <a:ext cx="1495867" cy="676275"/>
-                    </a:xfrm>
-                    <a:prstGeom prst="rect">
-                      <a:avLst/>
-                    </a:prstGeom>
-                  </pic:spPr>
-                </pic:pic>
-              </a:graphicData>
-            </a:graphic>
-            <wp14:sizeRelH relativeFrom="margin">
-              <wp14:pctWidth>0</wp14:pctWidth>
-            </wp14:sizeRelH>
-            <wp14:sizeRelV relativeFrom="margin">
-              <wp14:pctHeight>0</wp14:pctHeight>
-            </wp14:sizeRelV>
-          </wp:anchor>
-        </w:drawing>
-      </w:r>
       <w:r>
         <w:rPr>
           <w:b/>
@@ -2650,7 +2315,6 @@
                 <w:color w:val="FFFFFF" w:themeColor="background1"/>
                 <w:sz w:val="24"/>
               </w:rPr>
-              <w:lastRenderedPageBreak/>
               <w:t>PROCESO DE EVALUACIÓN</w:t>
             </w:r>
             <w:r>
@@ -3233,7 +2897,6 @@
           <w:b/>
           <w:color w:val="000000" w:themeColor="text1"/>
         </w:rPr>
-        <w:lastRenderedPageBreak/>
         <w:t>SECUENCIA DIDÁCTICA</w:t>
       </w:r>
       <w:r>
@@ -4425,7 +4088,6 @@
                 <w:b/>
                 <w:color w:val="FFFFFF" w:themeColor="background1"/>
               </w:rPr>
-              <w:lastRenderedPageBreak/>
               <w:t>CIERRE</w:t>
             </w:r>
           </w:p>
@@ -5118,7 +4780,8 @@
     </w:tbl>
     <w:p/>
     <w:sectPr>
-      <w:footerReference w:type="default" r:id="rId10"/>
+      <w:headerReference w:type="default" r:id="rId8"/>
+      <w:footerReference w:type="default" r:id="rId9"/>
       <w:pgSz w:w="15840" w:h="12240" w:orient="landscape"/>
       <w:pgMar w:top="992" w:right="992" w:bottom="992" w:left="992" w:header="709" w:footer="709" w:gutter="0"/>
       <w:cols w:space="708"/>
@@ -5196,6 +4859,351 @@
     </w:p>
   </w:footnote>
 </w:footnotes>
+</file>
+
+<file path=word/header1.xml><?xml version="1.0" encoding="utf-8"?>
+<w:hdr xmlns:wpc="http://schemas.microsoft.com/office/word/2010/wordprocessingCanvas" xmlns:cx="http://schemas.microsoft.com/office/drawing/2014/chartex" xmlns:cx1="http://schemas.microsoft.com/office/drawing/2015/9/8/chartex" xmlns:cx2="http://schemas.microsoft.com/office/drawing/2015/10/21/chartex" xmlns:cx3="http://schemas.microsoft.com/office/drawing/2016/5/9/chartex" xmlns:cx4="http://schemas.microsoft.com/office/drawing/2016/5/10/chartex" xmlns:cx5="http://schemas.microsoft.com/office/drawing/2016/5/11/chartex" xmlns:cx6="http://schemas.microsoft.com/office/drawing/2016/5/12/chartex" xmlns:cx7="http://schemas.microsoft.com/office/drawing/2016/5/13/chartex" xmlns:cx8="http://schemas.microsoft.com/office/drawing/2016/5/14/chartex" xmlns:mc="http://schemas.openxmlformats.org/markup-compatibility/2006" xmlns:aink="http://schemas.microsoft.com/office/drawing/2016/ink" xmlns:am3d="http://schemas.microsoft.com/office/drawing/2017/model3d" xmlns:o="urn:schemas-microsoft-com:office:office" xmlns:oel="http://schemas.microsoft.com/office/2019/extlst" xmlns:r="http://schemas.openxmlformats.org/officeDocument/2006/relationships" xmlns:m="http://schemas.openxmlformats.org/officeDocument/2006/math" xmlns:v="urn:schemas-microsoft-com:vml" xmlns:wp14="http://schemas.microsoft.com/office/word/2010/wordprocessingDrawing" xmlns:wp="http://schemas.openxmlformats.org/drawingml/2006/wordprocessingDrawing" xmlns:w10="urn:schemas-microsoft-com:office:word" xmlns:w="http://schemas.openxmlformats.org/wordprocessingml/2006/main" xmlns:w14="http://schemas.microsoft.com/office/word/2010/wordml" xmlns:w15="http://schemas.microsoft.com/office/word/2012/wordml" xmlns:w16cex="http://schemas.microsoft.com/office/word/2018/wordml/cex" xmlns:w16cid="http://schemas.microsoft.com/office/word/2016/wordml/cid" xmlns:w16="http://schemas.microsoft.com/office/word/2018/wordml" xmlns:w16du="http://schemas.microsoft.com/office/word/2023/wordml/word16du" xmlns:w16sdtdh="http://schemas.microsoft.com/office/word/2020/wordml/sdtdatahash" xmlns:w16sdtfl="http://schemas.microsoft.com/office/word/2024/wordml/sdtformatlock" xmlns:w16se="http://schemas.microsoft.com/office/word/2015/wordml/symex" xmlns:wpg="http://schemas.microsoft.com/office/word/2010/wordprocessingGroup" xmlns:wpi="http://schemas.microsoft.com/office/word/2010/wordprocessingInk" xmlns:wne="http://schemas.microsoft.com/office/word/2006/wordml" xmlns:wps="http://schemas.microsoft.com/office/word/2010/wordprocessingShape" mc:Ignorable="w14 w15 w16se w16cid w16 w16cex w16sdtdh w16sdtfl w16du wp14">
+  <w:p>
+    <w:pPr>
+      <w:pStyle w:val="Encabezado"/>
+    </w:pPr>
+    <w:r>
+      <w:rPr>
+        <w:b/>
+        <w:noProof/>
+        <w:color w:val="000000" w:themeColor="text1"/>
+      </w:rPr>
+      <w:drawing>
+        <wp:anchor distT="0" distB="0" distL="114300" distR="114300" simplePos="0" relativeHeight="251663360" behindDoc="1" locked="0" layoutInCell="1" allowOverlap="1" wp14:anchorId="75005716" wp14:editId="6CBD3CD0">
+          <wp:simplePos x="0" y="0"/>
+          <wp:positionH relativeFrom="margin">
+            <wp:align>right</wp:align>
+          </wp:positionH>
+          <wp:positionV relativeFrom="paragraph">
+            <wp:posOffset>177165</wp:posOffset>
+          </wp:positionV>
+          <wp:extent cx="1554480" cy="616585"/>
+          <wp:effectExtent l="0" t="0" r="7620" b="0"/>
+          <wp:wrapTight wrapText="bothSides">
+            <wp:wrapPolygon edited="0">
+              <wp:start x="0" y="0"/>
+              <wp:lineTo x="0" y="20688"/>
+              <wp:lineTo x="21441" y="20688"/>
+              <wp:lineTo x="21441" y="0"/>
+              <wp:lineTo x="0" y="0"/>
+            </wp:wrapPolygon>
+          </wp:wrapTight>
+          <wp:docPr id="1698836808" name="Imagen 3" descr="Imagen que contiene dibujo&#10;&#10;El contenido generado por IA puede ser incorrecto."/>
+          <wp:cNvGraphicFramePr>
+            <a:graphicFrameLocks xmlns:a="http://schemas.openxmlformats.org/drawingml/2006/main" noChangeAspect="1"/>
+          </wp:cNvGraphicFramePr>
+          <a:graphic xmlns:a="http://schemas.openxmlformats.org/drawingml/2006/main">
+            <a:graphicData uri="http://schemas.openxmlformats.org/drawingml/2006/picture">
+              <pic:pic xmlns:pic="http://schemas.openxmlformats.org/drawingml/2006/picture">
+                <pic:nvPicPr>
+                  <pic:cNvPr id="1698836808" name="Imagen 3" descr="Imagen que contiene dibujo&#10;&#10;El contenido generado por IA puede ser incorrecto."/>
+                  <pic:cNvPicPr/>
+                </pic:nvPicPr>
+                <pic:blipFill>
+                  <a:blip r:embed="rId1" cstate="print">
+                    <a:extLst>
+                      <a:ext uri="{28A0092B-C50C-407E-A947-70E740481C1C}">
+                        <a14:useLocalDpi xmlns:a14="http://schemas.microsoft.com/office/drawing/2010/main" val="0"/>
+                      </a:ext>
+                    </a:extLst>
+                  </a:blip>
+                  <a:stretch>
+                    <a:fillRect/>
+                  </a:stretch>
+                </pic:blipFill>
+                <pic:spPr>
+                  <a:xfrm>
+                    <a:off x="0" y="0"/>
+                    <a:ext cx="1554480" cy="616585"/>
+                  </a:xfrm>
+                  <a:prstGeom prst="rect">
+                    <a:avLst/>
+                  </a:prstGeom>
+                </pic:spPr>
+              </pic:pic>
+            </a:graphicData>
+          </a:graphic>
+          <wp14:sizeRelH relativeFrom="margin">
+            <wp14:pctWidth>0</wp14:pctWidth>
+          </wp14:sizeRelH>
+          <wp14:sizeRelV relativeFrom="margin">
+            <wp14:pctHeight>0</wp14:pctHeight>
+          </wp14:sizeRelV>
+        </wp:anchor>
+      </w:drawing>
+    </w:r>
+    <w:r>
+      <w:rPr>
+        <w:b/>
+        <w:noProof/>
+        <w:color w:val="000000" w:themeColor="text1"/>
+        <w:lang w:eastAsia="es-MX"/>
+      </w:rPr>
+      <mc:AlternateContent>
+        <mc:Choice Requires="wps">
+          <w:drawing>
+            <wp:anchor distT="0" distB="0" distL="114300" distR="114300" simplePos="0" relativeHeight="251661312" behindDoc="0" locked="0" layoutInCell="1" allowOverlap="1" wp14:anchorId="1D0A55B1" wp14:editId="1619E1BC">
+              <wp:simplePos x="0" y="0"/>
+              <wp:positionH relativeFrom="margin">
+                <wp:align>center</wp:align>
+              </wp:positionH>
+              <wp:positionV relativeFrom="paragraph">
+                <wp:posOffset>177165</wp:posOffset>
+              </wp:positionV>
+              <wp:extent cx="5949950" cy="717550"/>
+              <wp:effectExtent l="0" t="0" r="0" b="6350"/>
+              <wp:wrapNone/>
+              <wp:docPr id="3" name="Cuadro de texto 3"/>
+              <wp:cNvGraphicFramePr/>
+              <a:graphic xmlns:a="http://schemas.openxmlformats.org/drawingml/2006/main">
+                <a:graphicData uri="http://schemas.microsoft.com/office/word/2010/wordprocessingShape">
+                  <wps:wsp>
+                    <wps:cNvSpPr txBox="1"/>
+                    <wps:spPr>
+                      <a:xfrm>
+                        <a:off x="0" y="0"/>
+                        <a:ext cx="5949950" cy="717550"/>
+                      </a:xfrm>
+                      <a:prstGeom prst="rect">
+                        <a:avLst/>
+                      </a:prstGeom>
+                      <a:solidFill>
+                        <a:schemeClr val="lt1"/>
+                      </a:solidFill>
+                      <a:ln w="6350">
+                        <a:noFill/>
+                      </a:ln>
+                      <a:effectLst/>
+                    </wps:spPr>
+                    <wps:style>
+                      <a:lnRef idx="0">
+                        <a:schemeClr val="accent1"/>
+                      </a:lnRef>
+                      <a:fillRef idx="0">
+                        <a:schemeClr val="accent1"/>
+                      </a:fillRef>
+                      <a:effectRef idx="0">
+                        <a:schemeClr val="accent1"/>
+                      </a:effectRef>
+                      <a:fontRef idx="minor">
+                        <a:schemeClr val="dk1"/>
+                      </a:fontRef>
+                    </wps:style>
+                    <wps:txbx>
+                      <w:txbxContent>
+                        <w:p>
+                          <w:pPr>
+                            <w:jc w:val="center"/>
+                            <w:rPr>
+                              <w:rFonts w:ascii="Arial" w:hAnsi="Arial" w:cs="Arial"/>
+                              <w:b/>
+                              <w:sz w:val="32"/>
+                              <w:lang w:val="es-ES"/>
+                            </w:rPr>
+                          </w:pPr>
+                          <w:r>
+                            <w:rPr>
+                              <w:rFonts w:ascii="Arial" w:hAnsi="Arial" w:cs="Arial"/>
+                              <w:b/>
+                              <w:sz w:val="32"/>
+                              <w:lang w:val="es-ES"/>
+                            </w:rPr>
+                            <w:t>Universidades del Subsistema Tecnológico</w:t>
+                          </w:r>
+                        </w:p>
+                        <w:p>
+                          <w:pPr>
+                            <w:jc w:val="center"/>
+                            <w:rPr>
+                              <w:rFonts w:ascii="Arial" w:hAnsi="Arial" w:cs="Arial"/>
+                              <w:b/>
+                              <w:color w:val="000000" w:themeColor="text1"/>
+                              <w:sz w:val="28"/>
+                              <w:szCs w:val="28"/>
+                            </w:rPr>
+                          </w:pPr>
+                          <w:r>
+                            <w:rPr>
+                              <w:rFonts w:ascii="Arial" w:hAnsi="Arial" w:cs="Arial"/>
+                              <w:b/>
+                              <w:color w:val="000000" w:themeColor="text1"/>
+                              <w:sz w:val="28"/>
+                              <w:szCs w:val="28"/>
+                            </w:rPr>
+                            <w:t>Universidad Tecnológica de Morelia</w:t>
+                          </w:r>
+                        </w:p>
+                        <w:p>
+                          <w:pPr>
+                            <w:jc w:val="center"/>
+                            <w:rPr>
+                              <w:rFonts w:ascii="Arial" w:hAnsi="Arial" w:cs="Arial"/>
+                              <w:b/>
+                              <w:sz w:val="32"/>
+                              <w:lang w:val="es-ES"/>
+                            </w:rPr>
+                          </w:pPr>
+                        </w:p>
+                      </w:txbxContent>
+                    </wps:txbx>
+                    <wps:bodyPr rot="0" spcFirstLastPara="0" vertOverflow="overflow" horzOverflow="overflow" vert="horz" wrap="square" lIns="91440" tIns="45720" rIns="91440" bIns="45720" numCol="1" spcCol="0" rtlCol="0" fromWordArt="0" anchor="t" anchorCtr="0" forceAA="0" compatLnSpc="1">
+                      <a:prstTxWarp prst="textNoShape">
+                        <a:avLst/>
+                      </a:prstTxWarp>
+                      <a:noAutofit/>
+                    </wps:bodyPr>
+                  </wps:wsp>
+                </a:graphicData>
+              </a:graphic>
+              <wp14:sizeRelH relativeFrom="margin">
+                <wp14:pctWidth>0</wp14:pctWidth>
+              </wp14:sizeRelH>
+              <wp14:sizeRelV relativeFrom="margin">
+                <wp14:pctHeight>0</wp14:pctHeight>
+              </wp14:sizeRelV>
+            </wp:anchor>
+          </w:drawing>
+        </mc:Choice>
+        <mc:Fallback>
+          <w:pict>
+            <v:shapetype w14:anchorId="1D0A55B1" id="_x0000_t202" coordsize="21600,21600" o:spt="202" path="m,l,21600r21600,l21600,xe">
+              <v:stroke joinstyle="miter"/>
+              <v:path gradientshapeok="t" o:connecttype="rect"/>
+            </v:shapetype>
+            <v:shape id="Cuadro de texto 3" o:spid="_x0000_s1026" type="#_x0000_t202" style="position:absolute;margin-left:0;margin-top:13.95pt;width:468.5pt;height:56.5pt;z-index:251661312;visibility:visible;mso-wrap-style:square;mso-width-percent:0;mso-height-percent:0;mso-wrap-distance-left:9pt;mso-wrap-distance-top:0;mso-wrap-distance-right:9pt;mso-wrap-distance-bottom:0;mso-position-horizontal:center;mso-position-horizontal-relative:margin;mso-position-vertical:absolute;mso-position-vertical-relative:text;mso-width-percent:0;mso-height-percent:0;mso-width-relative:margin;mso-height-relative:margin;v-text-anchor:top" o:gfxdata="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" fillcolor="white [3201]" stroked="f" strokeweight=".5pt">
+              <v:textbox>
+                <w:txbxContent>
+                  <w:p>
+                    <w:pPr>
+                      <w:jc w:val="center"/>
+                      <w:rPr>
+                        <w:rFonts w:ascii="Arial" w:hAnsi="Arial" w:cs="Arial"/>
+                        <w:b/>
+                        <w:sz w:val="32"/>
+                        <w:lang w:val="es-ES"/>
+                      </w:rPr>
+                    </w:pPr>
+                    <w:r>
+                      <w:rPr>
+                        <w:rFonts w:ascii="Arial" w:hAnsi="Arial" w:cs="Arial"/>
+                        <w:b/>
+                        <w:sz w:val="32"/>
+                        <w:lang w:val="es-ES"/>
+                      </w:rPr>
+                      <w:t>Universidades del Subsistema Tecnológico</w:t>
+                    </w:r>
+                  </w:p>
+                  <w:p>
+                    <w:pPr>
+                      <w:jc w:val="center"/>
+                      <w:rPr>
+                        <w:rFonts w:ascii="Arial" w:hAnsi="Arial" w:cs="Arial"/>
+                        <w:b/>
+                        <w:color w:val="000000" w:themeColor="text1"/>
+                        <w:sz w:val="28"/>
+                        <w:szCs w:val="28"/>
+                      </w:rPr>
+                    </w:pPr>
+                    <w:r>
+                      <w:rPr>
+                        <w:rFonts w:ascii="Arial" w:hAnsi="Arial" w:cs="Arial"/>
+                        <w:b/>
+                        <w:color w:val="000000" w:themeColor="text1"/>
+                        <w:sz w:val="28"/>
+                        <w:szCs w:val="28"/>
+                      </w:rPr>
+                      <w:t>Universidad Tecnológica de Morelia</w:t>
+                    </w:r>
+                  </w:p>
+                  <w:p>
+                    <w:pPr>
+                      <w:jc w:val="center"/>
+                      <w:rPr>
+                        <w:rFonts w:ascii="Arial" w:hAnsi="Arial" w:cs="Arial"/>
+                        <w:b/>
+                        <w:sz w:val="32"/>
+                        <w:lang w:val="es-ES"/>
+                      </w:rPr>
+                    </w:pPr>
+                  </w:p>
+                </w:txbxContent>
+              </v:textbox>
+              <w10:wrap anchorx="margin"/>
+            </v:shape>
+          </w:pict>
+        </mc:Fallback>
+      </mc:AlternateContent>
+    </w:r>
+    <w:r>
+      <w:rPr>
+        <w:b/>
+        <w:noProof/>
+        <w:color w:val="000000" w:themeColor="text1"/>
+        <w:lang w:eastAsia="es-MX"/>
+      </w:rPr>
+      <w:drawing>
+        <wp:anchor distT="0" distB="0" distL="114300" distR="114300" simplePos="0" relativeHeight="251659264" behindDoc="0" locked="0" layoutInCell="1" allowOverlap="1" wp14:anchorId="6566C527" wp14:editId="7AC0DC64">
+          <wp:simplePos x="0" y="0"/>
+          <wp:positionH relativeFrom="margin">
+            <wp:align>left</wp:align>
+          </wp:positionH>
+          <wp:positionV relativeFrom="paragraph">
+            <wp:posOffset>170815</wp:posOffset>
+          </wp:positionV>
+          <wp:extent cx="1495867" cy="676275"/>
+          <wp:effectExtent l="0" t="0" r="9525" b="0"/>
+          <wp:wrapNone/>
+          <wp:docPr id="1" name="Imagen 1" descr="Logotipo, nombre de la empresa&#10;&#10;El contenido generado por IA puede ser incorrecto."/>
+          <wp:cNvGraphicFramePr>
+            <a:graphicFrameLocks xmlns:a="http://schemas.openxmlformats.org/drawingml/2006/main" noChangeAspect="1"/>
+          </wp:cNvGraphicFramePr>
+          <a:graphic xmlns:a="http://schemas.openxmlformats.org/drawingml/2006/main">
+            <a:graphicData uri="http://schemas.openxmlformats.org/drawingml/2006/picture">
+              <pic:pic xmlns:pic="http://schemas.openxmlformats.org/drawingml/2006/picture">
+                <pic:nvPicPr>
+                  <pic:cNvPr id="1" name="Imagen 1" descr="Logotipo, nombre de la empresa&#10;&#10;El contenido generado por IA puede ser incorrecto."/>
+                  <pic:cNvPicPr/>
+                </pic:nvPicPr>
+                <pic:blipFill>
+                  <a:blip r:embed="rId2">
+                    <a:extLst>
+                      <a:ext uri="{28A0092B-C50C-407E-A947-70E740481C1C}">
+                        <a14:useLocalDpi xmlns:a14="http://schemas.microsoft.com/office/drawing/2010/main" val="0"/>
+                      </a:ext>
+                    </a:extLst>
+                  </a:blip>
+                  <a:stretch>
+                    <a:fillRect/>
+                  </a:stretch>
+                </pic:blipFill>
+                <pic:spPr>
+                  <a:xfrm>
+                    <a:off x="0" y="0"/>
+                    <a:ext cx="1495867" cy="676275"/>
+                  </a:xfrm>
+                  <a:prstGeom prst="rect">
+                    <a:avLst/>
+                  </a:prstGeom>
+                </pic:spPr>
+              </pic:pic>
+            </a:graphicData>
+          </a:graphic>
+          <wp14:sizeRelH relativeFrom="margin">
+            <wp14:pctWidth>0</wp14:pctWidth>
+          </wp14:sizeRelH>
+          <wp14:sizeRelV relativeFrom="margin">
+            <wp14:pctHeight>0</wp14:pctHeight>
+          </wp14:sizeRelV>
+        </wp:anchor>
+      </w:drawing>
+    </w:r>
+  </w:p>
+</w:hdr>
 </file>
 
 <file path=word/numbering.xml><?xml version="1.0" encoding="utf-8"?>

</xml_diff>